<commit_message>
CORRECCION DEL REQUERIMIENTO FUNCIONAL
</commit_message>
<xml_diff>
--- a/REQUERIMIENTOS FUNCIONALES Y NO FUNCIONALES/Requerimientos funcionales.docx
+++ b/REQUERIMIENTOS FUNCIONALES Y NO FUNCIONALES/Requerimientos funcionales.docx
@@ -6,6 +6,8 @@
       <w:r>
         <w:t>Requerimientos funcionales:</w:t>
       </w:r>
+      <w:bookmarkStart w:id="0" w:name="_GoBack"/>
+      <w:bookmarkEnd w:id="0"/>
     </w:p>
     <w:p>
       <w:pPr>
@@ -14,12 +16,25 @@
           <w:ilvl w:val="0"/>
           <w:numId w:val="1"/>
         </w:numPr>
+        <w:jc w:val="both"/>
       </w:pPr>
       <w:r>
         <w:t>Ingresar palabra</w:t>
       </w:r>
       <w:r>
-        <w:t xml:space="preserve">.- el usuario podrá ingresar una palabra en castellano y lo que hará el sistema será traducir esa palabra de castellano a quechua así el usuario podrá </w:t>
+        <w:t>.- el usuario podrá ingresar una palabra en castellano</w:t>
+      </w:r>
+      <w:r>
+        <w:t xml:space="preserve"> con su respectivo significado el cual se almacenara</w:t>
+      </w:r>
+      <w:r>
+        <w:t xml:space="preserve"> y lo que hará el sistema será </w:t>
+      </w:r>
+      <w:r>
+        <w:t xml:space="preserve"> guardar todos los datos para luego poder </w:t>
+      </w:r>
+      <w:r>
+        <w:t xml:space="preserve">traducir esa palabra de castellano a quechua así el usuario podrá </w:t>
       </w:r>
       <w:r>
         <w:t>tener el significado de las</w:t>
@@ -37,7 +52,13 @@
         <w:t xml:space="preserve"> y traducidas al quechua. E</w:t>
       </w:r>
       <w:r>
-        <w:t xml:space="preserve">l sistema cumplirá con esa función de diccionario </w:t>
+        <w:t xml:space="preserve">l sistema cumplirá con esa función de </w:t>
+      </w:r>
+      <w:r>
+        <w:t>traducción</w:t>
+      </w:r>
+      <w:r>
+        <w:t xml:space="preserve"> </w:t>
       </w:r>
       <w:r>
         <w:t>de castellano a quechua.</w:t>
@@ -50,6 +71,7 @@
           <w:ilvl w:val="0"/>
           <w:numId w:val="1"/>
         </w:numPr>
+        <w:jc w:val="both"/>
       </w:pPr>
       <w:r>
         <w:t>Escuchar traducción.</w:t>
@@ -897,16 +919,7 @@
                 <w:sz w:val="24"/>
                 <w:szCs w:val="24"/>
               </w:rPr>
-              <w:t xml:space="preserve"> </w:t>
-            </w:r>
-            <w:r>
-              <w:rPr>
-                <w:rFonts w:ascii="Arial" w:hAnsi="Arial" w:cs="Arial"/>
-                <w:b/>
-                <w:sz w:val="24"/>
-                <w:szCs w:val="24"/>
-              </w:rPr>
-              <w:t xml:space="preserve"> </w:t>
+              <w:t xml:space="preserve">  </w:t>
             </w:r>
             <w:r>
               <w:rPr>
@@ -936,15 +949,7 @@
                 <w:sz w:val="24"/>
                 <w:szCs w:val="24"/>
               </w:rPr>
-              <w:t>3.</w:t>
-            </w:r>
-            <w:r>
-              <w:rPr>
-                <w:rFonts w:ascii="Arial" w:hAnsi="Arial" w:cs="Arial"/>
-                <w:sz w:val="24"/>
-                <w:szCs w:val="24"/>
-              </w:rPr>
-              <w:t xml:space="preserve"> el usuario tiene la opción </w:t>
+              <w:t xml:space="preserve">3. el usuario tiene la opción </w:t>
             </w:r>
             <w:r>
               <w:rPr>
@@ -954,8 +959,6 @@
               </w:rPr>
               <w:t xml:space="preserve">de elegir </w:t>
             </w:r>
-            <w:bookmarkStart w:id="0" w:name="_GoBack"/>
-            <w:bookmarkEnd w:id="0"/>
             <w:r>
               <w:rPr>
                 <w:rFonts w:ascii="Arial" w:hAnsi="Arial" w:cs="Arial"/>
@@ -1001,25 +1004,7 @@
                 <w:szCs w:val="24"/>
                 <w:lang w:val="es-MX"/>
               </w:rPr>
-              <w:t xml:space="preserve">Desarrolla actividad y retorna a interfaz </w:t>
-            </w:r>
-            <w:r>
-              <w:rPr>
-                <w:rFonts w:ascii="Arial" w:hAnsi="Arial" w:cs="Arial"/>
-                <w:sz w:val="24"/>
-                <w:szCs w:val="24"/>
-                <w:lang w:val="es-MX"/>
-              </w:rPr>
-              <w:t>de menú principal.</w:t>
-            </w:r>
-            <w:r>
-              <w:rPr>
-                <w:rFonts w:ascii="Arial" w:hAnsi="Arial" w:cs="Arial"/>
-                <w:sz w:val="24"/>
-                <w:szCs w:val="24"/>
-                <w:lang w:val="es-MX"/>
-              </w:rPr>
-              <w:t xml:space="preserve"> </w:t>
+              <w:t xml:space="preserve">Desarrolla actividad y retorna a interfaz de menú principal. </w:t>
             </w:r>
           </w:p>
         </w:tc>

</xml_diff>